<commit_message>
carga de datos CSV y txt, falta Json
</commit_message>
<xml_diff>
--- a/docs/Requerimientos funcionales proyecto 2.docx
+++ b/docs/Requerimientos funcionales proyecto 2.docx
@@ -256,12 +256,10 @@
               <w:t xml:space="preserve">Buscar los nodos que delimitan las zonas por Localización Geográfica (latitud, longitud). Dadas una latitud y una longitud, se deben mostrar todos los nodos en la frontera de las zonas que tengan la misma latitud y longitud truncando a las primeras 3 cifras </w:t>
             </w:r>
             <w:proofErr w:type="spellStart"/>
-            <w:proofErr w:type="gramStart"/>
             <w:r>
               <w:t>decimales.Los</w:t>
             </w:r>
             <w:proofErr w:type="spellEnd"/>
-            <w:proofErr w:type="gramEnd"/>
             <w:r>
               <w:t xml:space="preserve"> nodos son del archivo de zonas. Se debe mostrar el número de nodos retornados y de cada nodo su latitud, longitud y nombre de la zona a la que pertenece.</w:t>
             </w:r>
@@ -953,13 +951,7 @@
           </w:tcPr>
           <w:p>
             <w:r>
-              <w:t>Buscar nodos de la malla vial por Localización Geográfica (latitud, longitud). Dado una latitud y una longitud, se deben mostrar todos los nodos que tengan esas mismas latitud y longitud truncando a 2 cifras decimales</w:t>
-            </w:r>
-            <w:r>
-              <w:t xml:space="preserve">. </w:t>
-            </w:r>
-            <w:r>
-              <w:t xml:space="preserve">Los </w:t>
+              <w:t xml:space="preserve">Buscar nodos de la malla vial por Localización Geográfica (latitud, longitud). Dado una latitud y una longitud, se deben mostrar todos los nodos que tengan esas mismas latitud y longitud truncando a 2 cifras decimales. Los </w:t>
             </w:r>
             <w:r>
               <w:lastRenderedPageBreak/>
@@ -1175,7 +1167,15 @@
             </w:r>
             <w:proofErr w:type="spellStart"/>
             <w:r>
-              <w:t>tiemposEsperaRangoDadoDeDEsviaciones</w:t>
+              <w:t>tiemposEsperaRangoDadoDeD</w:t>
+            </w:r>
+            <w:r>
+              <w:t>e</w:t>
+            </w:r>
+            <w:bookmarkStart w:id="0" w:name="_GoBack"/>
+            <w:bookmarkEnd w:id="0"/>
+            <w:r>
+              <w:t>sviaciones</w:t>
             </w:r>
             <w:proofErr w:type="spellEnd"/>
           </w:p>
@@ -1557,13 +1557,7 @@
           </w:tcPr>
           <w:p>
             <w:r>
-              <w:t>Mostrar en la interfaz para cada viaje: “</w:t>
-            </w:r>
-            <w:r>
-              <w:t>la zona de origen, zona de destino, hora y tiempo promedio</w:t>
-            </w:r>
-            <w:r>
-              <w:t>”</w:t>
+              <w:t>Mostrar en la interfaz para cada viaje: “la zona de origen, zona de destino, hora y tiempo promedio”</w:t>
             </w:r>
           </w:p>
         </w:tc>
@@ -1770,10 +1764,7 @@
           </w:tcPr>
           <w:p>
             <w:r>
-              <w:t>Lista de viajes que salen de esa zona y a esa hora</w:t>
-            </w:r>
-            <w:r>
-              <w:t xml:space="preserve"> </w:t>
+              <w:t xml:space="preserve">Lista de viajes que salen de esa zona y a esa hora </w:t>
             </w:r>
             <w:r>
               <w:t>Viaje</w:t>
@@ -1868,13 +1859,7 @@
           </w:tcPr>
           <w:p>
             <w:r>
-              <w:t>R</w:t>
-            </w:r>
-            <w:r>
-              <w:t>3</w:t>
-            </w:r>
-            <w:r>
-              <w:t xml:space="preserve">- </w:t>
+              <w:t xml:space="preserve">R3- </w:t>
             </w:r>
             <w:proofErr w:type="spellStart"/>
             <w:r>
@@ -1976,13 +1961,7 @@
           </w:tcPr>
           <w:p>
             <w:r>
-              <w:t>Arreglo de tamaño N</w:t>
-            </w:r>
-            <w:r>
-              <w:t xml:space="preserve"> de </w:t>
-            </w:r>
-            <w:r>
-              <w:t xml:space="preserve">las zonas priorizadas por el mayor </w:t>
+              <w:t xml:space="preserve">Arreglo de tamaño N de las zonas priorizadas por el mayor </w:t>
             </w:r>
             <w:proofErr w:type="spellStart"/>
             <w:r>
@@ -2011,10 +1990,7 @@
               <w:t xml:space="preserve">Mostrar en la interfaz para cada </w:t>
             </w:r>
             <w:r>
-              <w:t xml:space="preserve">zona </w:t>
-            </w:r>
-            <w:r>
-              <w:t>el nombre de la zona y el número de nodos que definen su frontera</w:t>
+              <w:t>zona el nombre de la zona y el número de nodos que definen su frontera</w:t>
             </w:r>
           </w:p>
         </w:tc>
@@ -2127,15 +2103,7 @@
           </w:tcPr>
           <w:p>
             <w:r>
-              <w:t xml:space="preserve">Gráfica ASCII - Porcentaje de datos faltantes para el primer semestre 2018. En los datos por horas se considera que cada zona de origen debe tener los tiempos de viaje hacia todas las otras zonas en todas las horas y en cada trimestre. Por ejemplo, si hubiera 2 zonas (1 y 2), se espera que </w:t>
-            </w:r>
-            <w:proofErr w:type="gramStart"/>
-            <w:r>
-              <w:t>hayan</w:t>
-            </w:r>
-            <w:proofErr w:type="gramEnd"/>
-            <w:r>
-              <w:t xml:space="preserve"> 96 viajes que salen de la zona 1 durante el primer semestre 2018</w:t>
+              <w:t>Gráfica ASCII - Porcentaje de datos faltantes para el primer semestre 2018. En los datos por horas se considera que cada zona de origen debe tener los tiempos de viaje hacia todas las otras zonas en todas las horas y en cada trimestre. Por ejemplo, si hubiera 2 zonas (1 y 2), se espera que hayan 96 viajes que salen de la zona 1 durante el primer semestre 2018</w:t>
             </w:r>
           </w:p>
         </w:tc>
@@ -2237,10 +2205,7 @@
           <w:tcPr>
             <w:tcW w:w="4414" w:type="dxa"/>
           </w:tcPr>
-          <w:p>
-            <w:bookmarkStart w:id="0" w:name="_GoBack"/>
-            <w:bookmarkEnd w:id="0"/>
-          </w:p>
+          <w:p/>
         </w:tc>
         <w:tc>
           <w:tcPr>

</xml_diff>